<commit_message>
changes to the document
</commit_message>
<xml_diff>
--- a/Documents/Vorwissenschaftliche Arbeit.docx
+++ b/Documents/Vorwissenschaftliche Arbeit.docx
@@ -262,19 +262,28 @@
     </w:p>
     <w:p>
       <w:pPr>
-        <w:rPr>
-          <w:color w:val="FF0000"/>
-        </w:rPr>
-      </w:pPr>
-      <w:r>
-        <w:rPr>
-          <w:color w:val="FF0000"/>
+        <w:pStyle w:val="Comment"/>
+        <w:rPr>
+          <w:lang w:val="de-AT"/>
+        </w:rPr>
+      </w:pPr>
+      <w:r>
+        <w:rPr>
+          <w:lang w:val="de-AT"/>
         </w:rPr>
         <w:t>{Text}</w:t>
       </w:r>
     </w:p>
     <w:p>
-      <w:r>
+      <w:pPr>
+        <w:rPr>
+          <w:lang w:val="de-AT"/>
+        </w:rPr>
+      </w:pPr>
+      <w:r>
+        <w:rPr>
+          <w:lang w:val="de-AT"/>
+        </w:rPr>
         <w:br w:type="page"/>
       </w:r>
     </w:p>
@@ -293,14 +302,9 @@
     <w:p/>
     <w:p>
       <w:pPr>
-        <w:rPr>
-          <w:color w:val="FF0000"/>
-        </w:rPr>
-      </w:pPr>
-      <w:r>
-        <w:rPr>
-          <w:color w:val="FF0000"/>
-        </w:rPr>
+        <w:pStyle w:val="Comment"/>
+      </w:pPr>
+      <w:r>
         <w:t>{Text}</w:t>
       </w:r>
     </w:p>
@@ -322,6 +326,8 @@
       <w:sdtPr>
         <w:rPr>
           <w:rFonts w:asciiTheme="minorHAnsi" w:eastAsiaTheme="minorHAnsi" w:hAnsiTheme="minorHAnsi" w:cstheme="minorBidi"/>
+          <w:b w:val="0"/>
+          <w:bCs w:val="0"/>
           <w:color w:val="auto"/>
           <w:sz w:val="24"/>
           <w:szCs w:val="22"/>
@@ -334,8 +340,6 @@
       </w:sdtPr>
       <w:sdtEndPr>
         <w:rPr>
-          <w:b w:val="0"/>
-          <w:bCs w:val="0"/>
           <w:noProof/>
         </w:rPr>
       </w:sdtEndPr>
@@ -372,7 +376,7 @@
           <w:r>
             <w:fldChar w:fldCharType="separate"/>
           </w:r>
-          <w:hyperlink w:anchor="_Toc498701578" w:history="1">
+          <w:hyperlink w:anchor="_Toc498768349" w:history="1">
             <w:r>
               <w:rPr>
                 <w:rStyle w:val="Hyperlink"/>
@@ -416,7 +420,7 @@
                 <w:noProof/>
                 <w:webHidden/>
               </w:rPr>
-              <w:instrText xml:space="preserve"> PAGEREF _Toc498701578 \h </w:instrText>
+              <w:instrText xml:space="preserve"> PAGEREF _Toc498768349 \h </w:instrText>
             </w:r>
             <w:r>
               <w:rPr>
@@ -462,7 +466,7 @@
               <w:lang w:eastAsia="en-GB"/>
             </w:rPr>
           </w:pPr>
-          <w:hyperlink w:anchor="_Toc498701579" w:history="1">
+          <w:hyperlink w:anchor="_Toc498768350" w:history="1">
             <w:r>
               <w:rPr>
                 <w:rStyle w:val="Hyperlink"/>
@@ -506,7 +510,7 @@
                 <w:noProof/>
                 <w:webHidden/>
               </w:rPr>
-              <w:instrText xml:space="preserve"> PAGEREF _Toc498701579 \h </w:instrText>
+              <w:instrText xml:space="preserve"> PAGEREF _Toc498768350 \h </w:instrText>
             </w:r>
             <w:r>
               <w:rPr>
@@ -554,7 +558,7 @@
               <w:lang w:eastAsia="en-GB"/>
             </w:rPr>
           </w:pPr>
-          <w:hyperlink w:anchor="_Toc498701580" w:history="1">
+          <w:hyperlink w:anchor="_Toc498768351" w:history="1">
             <w:r>
               <w:rPr>
                 <w:rStyle w:val="Hyperlink"/>
@@ -600,7 +604,7 @@
                 <w:noProof/>
                 <w:webHidden/>
               </w:rPr>
-              <w:instrText xml:space="preserve"> PAGEREF _Toc498701580 \h </w:instrText>
+              <w:instrText xml:space="preserve"> PAGEREF _Toc498768351 \h </w:instrText>
             </w:r>
             <w:r>
               <w:rPr>
@@ -648,7 +652,7 @@
               <w:lang w:eastAsia="en-GB"/>
             </w:rPr>
           </w:pPr>
-          <w:hyperlink w:anchor="_Toc498701581" w:history="1">
+          <w:hyperlink w:anchor="_Toc498768352" w:history="1">
             <w:r>
               <w:rPr>
                 <w:rStyle w:val="Hyperlink"/>
@@ -694,7 +698,7 @@
                 <w:noProof/>
                 <w:webHidden/>
               </w:rPr>
-              <w:instrText xml:space="preserve"> PAGEREF _Toc498701581 \h </w:instrText>
+              <w:instrText xml:space="preserve"> PAGEREF _Toc498768352 \h </w:instrText>
             </w:r>
             <w:r>
               <w:rPr>
@@ -740,7 +744,7 @@
               <w:lang w:eastAsia="en-GB"/>
             </w:rPr>
           </w:pPr>
-          <w:hyperlink w:anchor="_Toc498701582" w:history="1">
+          <w:hyperlink w:anchor="_Toc498768353" w:history="1">
             <w:r>
               <w:rPr>
                 <w:rStyle w:val="Hyperlink"/>
@@ -784,7 +788,7 @@
                 <w:noProof/>
                 <w:webHidden/>
               </w:rPr>
-              <w:instrText xml:space="preserve"> PAGEREF _Toc498701582 \h </w:instrText>
+              <w:instrText xml:space="preserve"> PAGEREF _Toc498768353 \h </w:instrText>
             </w:r>
             <w:r>
               <w:rPr>
@@ -832,7 +836,7 @@
               <w:lang w:eastAsia="en-GB"/>
             </w:rPr>
           </w:pPr>
-          <w:hyperlink w:anchor="_Toc498701583" w:history="1">
+          <w:hyperlink w:anchor="_Toc498768354" w:history="1">
             <w:r>
               <w:rPr>
                 <w:rStyle w:val="Hyperlink"/>
@@ -878,7 +882,7 @@
                 <w:noProof/>
                 <w:webHidden/>
               </w:rPr>
-              <w:instrText xml:space="preserve"> PAGEREF _Toc498701583 \h </w:instrText>
+              <w:instrText xml:space="preserve"> PAGEREF _Toc498768354 \h </w:instrText>
             </w:r>
             <w:r>
               <w:rPr>
@@ -926,7 +930,7 @@
               <w:lang w:eastAsia="en-GB"/>
             </w:rPr>
           </w:pPr>
-          <w:hyperlink w:anchor="_Toc498701584" w:history="1">
+          <w:hyperlink w:anchor="_Toc498768355" w:history="1">
             <w:r>
               <w:rPr>
                 <w:rStyle w:val="Hyperlink"/>
@@ -972,7 +976,7 @@
                 <w:noProof/>
                 <w:webHidden/>
               </w:rPr>
-              <w:instrText xml:space="preserve"> PAGEREF _Toc498701584 \h </w:instrText>
+              <w:instrText xml:space="preserve"> PAGEREF _Toc498768355 \h </w:instrText>
             </w:r>
             <w:r>
               <w:rPr>
@@ -1018,7 +1022,7 @@
               <w:lang w:eastAsia="en-GB"/>
             </w:rPr>
           </w:pPr>
-          <w:hyperlink w:anchor="_Toc498701585" w:history="1">
+          <w:hyperlink w:anchor="_Toc498768356" w:history="1">
             <w:r>
               <w:rPr>
                 <w:rStyle w:val="Hyperlink"/>
@@ -1062,7 +1066,7 @@
                 <w:noProof/>
                 <w:webHidden/>
               </w:rPr>
-              <w:instrText xml:space="preserve"> PAGEREF _Toc498701585 \h </w:instrText>
+              <w:instrText xml:space="preserve"> PAGEREF _Toc498768356 \h </w:instrText>
             </w:r>
             <w:r>
               <w:rPr>
@@ -1110,7 +1114,7 @@
               <w:lang w:eastAsia="en-GB"/>
             </w:rPr>
           </w:pPr>
-          <w:hyperlink w:anchor="_Toc498701586" w:history="1">
+          <w:hyperlink w:anchor="_Toc498768357" w:history="1">
             <w:r>
               <w:rPr>
                 <w:rStyle w:val="Hyperlink"/>
@@ -1156,7 +1160,7 @@
                 <w:noProof/>
                 <w:webHidden/>
               </w:rPr>
-              <w:instrText xml:space="preserve"> PAGEREF _Toc498701586 \h </w:instrText>
+              <w:instrText xml:space="preserve"> PAGEREF _Toc498768357 \h </w:instrText>
             </w:r>
             <w:r>
               <w:rPr>
@@ -1204,7 +1208,7 @@
               <w:lang w:eastAsia="en-GB"/>
             </w:rPr>
           </w:pPr>
-          <w:hyperlink w:anchor="_Toc498701587" w:history="1">
+          <w:hyperlink w:anchor="_Toc498768358" w:history="1">
             <w:r>
               <w:rPr>
                 <w:rStyle w:val="Hyperlink"/>
@@ -1250,7 +1254,7 @@
                 <w:noProof/>
                 <w:webHidden/>
               </w:rPr>
-              <w:instrText xml:space="preserve"> PAGEREF _Toc498701587 \h </w:instrText>
+              <w:instrText xml:space="preserve"> PAGEREF _Toc498768358 \h </w:instrText>
             </w:r>
             <w:r>
               <w:rPr>
@@ -1298,7 +1302,7 @@
               <w:lang w:eastAsia="en-GB"/>
             </w:rPr>
           </w:pPr>
-          <w:hyperlink w:anchor="_Toc498701588" w:history="1">
+          <w:hyperlink w:anchor="_Toc498768359" w:history="1">
             <w:r>
               <w:rPr>
                 <w:rStyle w:val="Hyperlink"/>
@@ -1344,7 +1348,7 @@
                 <w:noProof/>
                 <w:webHidden/>
               </w:rPr>
-              <w:instrText xml:space="preserve"> PAGEREF _Toc498701588 \h </w:instrText>
+              <w:instrText xml:space="preserve"> PAGEREF _Toc498768359 \h </w:instrText>
             </w:r>
             <w:r>
               <w:rPr>
@@ -1390,7 +1394,7 @@
               <w:lang w:eastAsia="en-GB"/>
             </w:rPr>
           </w:pPr>
-          <w:hyperlink w:anchor="_Toc498701589" w:history="1">
+          <w:hyperlink w:anchor="_Toc498768360" w:history="1">
             <w:r>
               <w:rPr>
                 <w:rStyle w:val="Hyperlink"/>
@@ -1434,7 +1438,7 @@
                 <w:noProof/>
                 <w:webHidden/>
               </w:rPr>
-              <w:instrText xml:space="preserve"> PAGEREF _Toc498701589 \h </w:instrText>
+              <w:instrText xml:space="preserve"> PAGEREF _Toc498768360 \h </w:instrText>
             </w:r>
             <w:r>
               <w:rPr>
@@ -1480,7 +1484,7 @@
               <w:lang w:eastAsia="en-GB"/>
             </w:rPr>
           </w:pPr>
-          <w:hyperlink w:anchor="_Toc498701590" w:history="1">
+          <w:hyperlink w:anchor="_Toc498768361" w:history="1">
             <w:r>
               <w:rPr>
                 <w:rStyle w:val="Hyperlink"/>
@@ -1524,7 +1528,7 @@
                 <w:noProof/>
                 <w:webHidden/>
               </w:rPr>
-              <w:instrText xml:space="preserve"> PAGEREF _Toc498701590 \h </w:instrText>
+              <w:instrText xml:space="preserve"> PAGEREF _Toc498768361 \h </w:instrText>
             </w:r>
             <w:r>
               <w:rPr>
@@ -1570,7 +1574,7 @@
               <w:lang w:eastAsia="en-GB"/>
             </w:rPr>
           </w:pPr>
-          <w:hyperlink w:anchor="_Toc498701591" w:history="1">
+          <w:hyperlink w:anchor="_Toc498768362" w:history="1">
             <w:r>
               <w:rPr>
                 <w:rStyle w:val="Hyperlink"/>
@@ -1614,7 +1618,7 @@
                 <w:noProof/>
                 <w:webHidden/>
               </w:rPr>
-              <w:instrText xml:space="preserve"> PAGEREF _Toc498701591 \h </w:instrText>
+              <w:instrText xml:space="preserve"> PAGEREF _Toc498768362 \h </w:instrText>
             </w:r>
             <w:r>
               <w:rPr>
@@ -1662,7 +1666,7 @@
               <w:lang w:eastAsia="en-GB"/>
             </w:rPr>
           </w:pPr>
-          <w:hyperlink w:anchor="_Toc498701592" w:history="1">
+          <w:hyperlink w:anchor="_Toc498768363" w:history="1">
             <w:r>
               <w:rPr>
                 <w:rStyle w:val="Hyperlink"/>
@@ -1708,7 +1712,7 @@
                 <w:noProof/>
                 <w:webHidden/>
               </w:rPr>
-              <w:instrText xml:space="preserve"> PAGEREF _Toc498701592 \h </w:instrText>
+              <w:instrText xml:space="preserve"> PAGEREF _Toc498768363 \h </w:instrText>
             </w:r>
             <w:r>
               <w:rPr>
@@ -1756,7 +1760,7 @@
               <w:lang w:eastAsia="en-GB"/>
             </w:rPr>
           </w:pPr>
-          <w:hyperlink w:anchor="_Toc498701593" w:history="1">
+          <w:hyperlink w:anchor="_Toc498768364" w:history="1">
             <w:r>
               <w:rPr>
                 <w:rStyle w:val="Hyperlink"/>
@@ -1802,7 +1806,7 @@
                 <w:noProof/>
                 <w:webHidden/>
               </w:rPr>
-              <w:instrText xml:space="preserve"> PAGEREF _Toc498701593 \h </w:instrText>
+              <w:instrText xml:space="preserve"> PAGEREF _Toc498768364 \h </w:instrText>
             </w:r>
             <w:r>
               <w:rPr>
@@ -1848,7 +1852,7 @@
               <w:lang w:eastAsia="en-GB"/>
             </w:rPr>
           </w:pPr>
-          <w:hyperlink w:anchor="_Toc498701594" w:history="1">
+          <w:hyperlink w:anchor="_Toc498768365" w:history="1">
             <w:r>
               <w:rPr>
                 <w:rStyle w:val="Hyperlink"/>
@@ -1892,7 +1896,7 @@
                 <w:noProof/>
                 <w:webHidden/>
               </w:rPr>
-              <w:instrText xml:space="preserve"> PAGEREF _Toc498701594 \h </w:instrText>
+              <w:instrText xml:space="preserve"> PAGEREF _Toc498768365 \h </w:instrText>
             </w:r>
             <w:r>
               <w:rPr>
@@ -1938,7 +1942,7 @@
               <w:lang w:eastAsia="en-GB"/>
             </w:rPr>
           </w:pPr>
-          <w:hyperlink w:anchor="_Toc498701595" w:history="1">
+          <w:hyperlink w:anchor="_Toc498768366" w:history="1">
             <w:r>
               <w:rPr>
                 <w:rStyle w:val="Hyperlink"/>
@@ -1982,7 +1986,7 @@
                 <w:noProof/>
                 <w:webHidden/>
               </w:rPr>
-              <w:instrText xml:space="preserve"> PAGEREF _Toc498701595 \h </w:instrText>
+              <w:instrText xml:space="preserve"> PAGEREF _Toc498768366 \h </w:instrText>
             </w:r>
             <w:r>
               <w:rPr>
@@ -2028,7 +2032,7 @@
               <w:lang w:eastAsia="en-GB"/>
             </w:rPr>
           </w:pPr>
-          <w:hyperlink w:anchor="_Toc498701596" w:history="1">
+          <w:hyperlink w:anchor="_Toc498768367" w:history="1">
             <w:r>
               <w:rPr>
                 <w:rStyle w:val="Hyperlink"/>
@@ -2072,7 +2076,7 @@
                 <w:noProof/>
                 <w:webHidden/>
               </w:rPr>
-              <w:instrText xml:space="preserve"> PAGEREF _Toc498701596 \h </w:instrText>
+              <w:instrText xml:space="preserve"> PAGEREF _Toc498768367 \h </w:instrText>
             </w:r>
             <w:r>
               <w:rPr>
@@ -2118,7 +2122,7 @@
               <w:lang w:eastAsia="en-GB"/>
             </w:rPr>
           </w:pPr>
-          <w:hyperlink w:anchor="_Toc498701597" w:history="1">
+          <w:hyperlink w:anchor="_Toc498768368" w:history="1">
             <w:r>
               <w:rPr>
                 <w:rStyle w:val="Hyperlink"/>
@@ -2162,7 +2166,7 @@
                 <w:noProof/>
                 <w:webHidden/>
               </w:rPr>
-              <w:instrText xml:space="preserve"> PAGEREF _Toc498701597 \h </w:instrText>
+              <w:instrText xml:space="preserve"> PAGEREF _Toc498768368 \h </w:instrText>
             </w:r>
             <w:r>
               <w:rPr>
@@ -2208,7 +2212,7 @@
               <w:lang w:eastAsia="en-GB"/>
             </w:rPr>
           </w:pPr>
-          <w:hyperlink w:anchor="_Toc498701598" w:history="1">
+          <w:hyperlink w:anchor="_Toc498768369" w:history="1">
             <w:r>
               <w:rPr>
                 <w:rStyle w:val="Hyperlink"/>
@@ -2252,7 +2256,7 @@
                 <w:noProof/>
                 <w:webHidden/>
               </w:rPr>
-              <w:instrText xml:space="preserve"> PAGEREF _Toc498701598 \h </w:instrText>
+              <w:instrText xml:space="preserve"> PAGEREF _Toc498768369 \h </w:instrText>
             </w:r>
             <w:r>
               <w:rPr>
@@ -2300,7 +2304,7 @@
               <w:lang w:eastAsia="en-GB"/>
             </w:rPr>
           </w:pPr>
-          <w:hyperlink w:anchor="_Toc498701599" w:history="1">
+          <w:hyperlink w:anchor="_Toc498768370" w:history="1">
             <w:r>
               <w:rPr>
                 <w:rStyle w:val="Hyperlink"/>
@@ -2346,7 +2350,7 @@
                 <w:noProof/>
                 <w:webHidden/>
               </w:rPr>
-              <w:instrText xml:space="preserve"> PAGEREF _Toc498701599 \h </w:instrText>
+              <w:instrText xml:space="preserve"> PAGEREF _Toc498768370 \h </w:instrText>
             </w:r>
             <w:r>
               <w:rPr>
@@ -2392,7 +2396,7 @@
               <w:lang w:eastAsia="en-GB"/>
             </w:rPr>
           </w:pPr>
-          <w:hyperlink w:anchor="_Toc498701600" w:history="1">
+          <w:hyperlink w:anchor="_Toc498768371" w:history="1">
             <w:r>
               <w:rPr>
                 <w:rStyle w:val="Hyperlink"/>
@@ -2436,7 +2440,7 @@
                 <w:noProof/>
                 <w:webHidden/>
               </w:rPr>
-              <w:instrText xml:space="preserve"> PAGEREF _Toc498701600 \h </w:instrText>
+              <w:instrText xml:space="preserve"> PAGEREF _Toc498768371 \h </w:instrText>
             </w:r>
             <w:r>
               <w:rPr>
@@ -2482,7 +2486,7 @@
               <w:lang w:eastAsia="en-GB"/>
             </w:rPr>
           </w:pPr>
-          <w:hyperlink w:anchor="_Toc498701601" w:history="1">
+          <w:hyperlink w:anchor="_Toc498768372" w:history="1">
             <w:r>
               <w:rPr>
                 <w:rStyle w:val="Hyperlink"/>
@@ -2526,7 +2530,7 @@
                 <w:noProof/>
                 <w:webHidden/>
               </w:rPr>
-              <w:instrText xml:space="preserve"> PAGEREF _Toc498701601 \h </w:instrText>
+              <w:instrText xml:space="preserve"> PAGEREF _Toc498768372 \h </w:instrText>
             </w:r>
             <w:r>
               <w:rPr>
@@ -2572,7 +2576,7 @@
               <w:lang w:eastAsia="en-GB"/>
             </w:rPr>
           </w:pPr>
-          <w:hyperlink w:anchor="_Toc498701602" w:history="1">
+          <w:hyperlink w:anchor="_Toc498768373" w:history="1">
             <w:r>
               <w:rPr>
                 <w:rStyle w:val="Hyperlink"/>
@@ -2616,7 +2620,7 @@
                 <w:noProof/>
                 <w:webHidden/>
               </w:rPr>
-              <w:instrText xml:space="preserve"> PAGEREF _Toc498701602 \h </w:instrText>
+              <w:instrText xml:space="preserve"> PAGEREF _Toc498768373 \h </w:instrText>
             </w:r>
             <w:r>
               <w:rPr>
@@ -2662,7 +2666,7 @@
               <w:lang w:eastAsia="en-GB"/>
             </w:rPr>
           </w:pPr>
-          <w:hyperlink w:anchor="_Toc498701603" w:history="1">
+          <w:hyperlink w:anchor="_Toc498768374" w:history="1">
             <w:r>
               <w:rPr>
                 <w:rStyle w:val="Hyperlink"/>
@@ -2706,7 +2710,7 @@
                 <w:noProof/>
                 <w:webHidden/>
               </w:rPr>
-              <w:instrText xml:space="preserve"> PAGEREF _Toc498701603 \h </w:instrText>
+              <w:instrText xml:space="preserve"> PAGEREF _Toc498768374 \h </w:instrText>
             </w:r>
             <w:r>
               <w:rPr>
@@ -2752,7 +2756,7 @@
               <w:lang w:eastAsia="en-GB"/>
             </w:rPr>
           </w:pPr>
-          <w:hyperlink w:anchor="_Toc498701604" w:history="1">
+          <w:hyperlink w:anchor="_Toc498768375" w:history="1">
             <w:r>
               <w:rPr>
                 <w:rStyle w:val="Hyperlink"/>
@@ -2796,7 +2800,7 @@
                 <w:noProof/>
                 <w:webHidden/>
               </w:rPr>
-              <w:instrText xml:space="preserve"> PAGEREF _Toc498701604 \h </w:instrText>
+              <w:instrText xml:space="preserve"> PAGEREF _Toc498768375 \h </w:instrText>
             </w:r>
             <w:r>
               <w:rPr>
@@ -2842,7 +2846,7 @@
               <w:lang w:eastAsia="en-GB"/>
             </w:rPr>
           </w:pPr>
-          <w:hyperlink w:anchor="_Toc498701605" w:history="1">
+          <w:hyperlink w:anchor="_Toc498768376" w:history="1">
             <w:r>
               <w:rPr>
                 <w:rStyle w:val="Hyperlink"/>
@@ -2886,7 +2890,7 @@
                 <w:noProof/>
                 <w:webHidden/>
               </w:rPr>
-              <w:instrText xml:space="preserve"> PAGEREF _Toc498701605 \h </w:instrText>
+              <w:instrText xml:space="preserve"> PAGEREF _Toc498768376 \h </w:instrText>
             </w:r>
             <w:r>
               <w:rPr>
@@ -2934,7 +2938,7 @@
               <w:lang w:eastAsia="en-GB"/>
             </w:rPr>
           </w:pPr>
-          <w:hyperlink w:anchor="_Toc498701606" w:history="1">
+          <w:hyperlink w:anchor="_Toc498768377" w:history="1">
             <w:r>
               <w:rPr>
                 <w:rStyle w:val="Hyperlink"/>
@@ -2980,7 +2984,7 @@
                 <w:noProof/>
                 <w:webHidden/>
               </w:rPr>
-              <w:instrText xml:space="preserve"> PAGEREF _Toc498701606 \h </w:instrText>
+              <w:instrText xml:space="preserve"> PAGEREF _Toc498768377 \h </w:instrText>
             </w:r>
             <w:r>
               <w:rPr>
@@ -3026,7 +3030,7 @@
               <w:lang w:eastAsia="en-GB"/>
             </w:rPr>
           </w:pPr>
-          <w:hyperlink w:anchor="_Toc498701607" w:history="1">
+          <w:hyperlink w:anchor="_Toc498768378" w:history="1">
             <w:r>
               <w:rPr>
                 <w:rStyle w:val="Hyperlink"/>
@@ -3070,7 +3074,7 @@
                 <w:noProof/>
                 <w:webHidden/>
               </w:rPr>
-              <w:instrText xml:space="preserve"> PAGEREF _Toc498701607 \h </w:instrText>
+              <w:instrText xml:space="preserve"> PAGEREF _Toc498768378 \h </w:instrText>
             </w:r>
             <w:r>
               <w:rPr>
@@ -3116,7 +3120,7 @@
               <w:lang w:eastAsia="en-GB"/>
             </w:rPr>
           </w:pPr>
-          <w:hyperlink w:anchor="_Toc498701608" w:history="1">
+          <w:hyperlink w:anchor="_Toc498768379" w:history="1">
             <w:r>
               <w:rPr>
                 <w:rStyle w:val="Hyperlink"/>
@@ -3161,7 +3165,7 @@
                 <w:noProof/>
                 <w:webHidden/>
               </w:rPr>
-              <w:instrText xml:space="preserve"> PAGEREF _Toc498701608 \h </w:instrText>
+              <w:instrText xml:space="preserve"> PAGEREF _Toc498768379 \h </w:instrText>
             </w:r>
             <w:r>
               <w:rPr>
@@ -3209,7 +3213,7 @@
               <w:lang w:eastAsia="en-GB"/>
             </w:rPr>
           </w:pPr>
-          <w:hyperlink w:anchor="_Toc498701609" w:history="1">
+          <w:hyperlink w:anchor="_Toc498768380" w:history="1">
             <w:r>
               <w:rPr>
                 <w:rStyle w:val="Hyperlink"/>
@@ -3255,7 +3259,7 @@
                 <w:noProof/>
                 <w:webHidden/>
               </w:rPr>
-              <w:instrText xml:space="preserve"> PAGEREF _Toc498701609 \h </w:instrText>
+              <w:instrText xml:space="preserve"> PAGEREF _Toc498768380 \h </w:instrText>
             </w:r>
             <w:r>
               <w:rPr>
@@ -3301,7 +3305,7 @@
               <w:lang w:eastAsia="en-GB"/>
             </w:rPr>
           </w:pPr>
-          <w:hyperlink w:anchor="_Toc498701610" w:history="1">
+          <w:hyperlink w:anchor="_Toc498768381" w:history="1">
             <w:r>
               <w:rPr>
                 <w:rStyle w:val="Hyperlink"/>
@@ -3345,7 +3349,7 @@
                 <w:noProof/>
                 <w:webHidden/>
               </w:rPr>
-              <w:instrText xml:space="preserve"> PAGEREF _Toc498701610 \h </w:instrText>
+              <w:instrText xml:space="preserve"> PAGEREF _Toc498768381 \h </w:instrText>
             </w:r>
             <w:r>
               <w:rPr>
@@ -3391,7 +3395,7 @@
               <w:lang w:eastAsia="en-GB"/>
             </w:rPr>
           </w:pPr>
-          <w:hyperlink w:anchor="_Toc498701611" w:history="1">
+          <w:hyperlink w:anchor="_Toc498768382" w:history="1">
             <w:r>
               <w:rPr>
                 <w:rStyle w:val="Hyperlink"/>
@@ -3435,7 +3439,7 @@
                 <w:noProof/>
                 <w:webHidden/>
               </w:rPr>
-              <w:instrText xml:space="preserve"> PAGEREF _Toc498701611 \h </w:instrText>
+              <w:instrText xml:space="preserve"> PAGEREF _Toc498768382 \h </w:instrText>
             </w:r>
             <w:r>
               <w:rPr>
@@ -3481,7 +3485,7 @@
               <w:lang w:eastAsia="en-GB"/>
             </w:rPr>
           </w:pPr>
-          <w:hyperlink w:anchor="_Toc498701612" w:history="1">
+          <w:hyperlink w:anchor="_Toc498768383" w:history="1">
             <w:r>
               <w:rPr>
                 <w:rStyle w:val="Hyperlink"/>
@@ -3525,7 +3529,7 @@
                 <w:noProof/>
                 <w:webHidden/>
               </w:rPr>
-              <w:instrText xml:space="preserve"> PAGEREF _Toc498701612 \h </w:instrText>
+              <w:instrText xml:space="preserve"> PAGEREF _Toc498768383 \h </w:instrText>
             </w:r>
             <w:r>
               <w:rPr>
@@ -3571,7 +3575,7 @@
               <w:lang w:eastAsia="en-GB"/>
             </w:rPr>
           </w:pPr>
-          <w:hyperlink w:anchor="_Toc498701613" w:history="1">
+          <w:hyperlink w:anchor="_Toc498768384" w:history="1">
             <w:r>
               <w:rPr>
                 <w:rStyle w:val="Hyperlink"/>
@@ -3615,7 +3619,7 @@
                 <w:noProof/>
                 <w:webHidden/>
               </w:rPr>
-              <w:instrText xml:space="preserve"> PAGEREF _Toc498701613 \h </w:instrText>
+              <w:instrText xml:space="preserve"> PAGEREF _Toc498768384 \h </w:instrText>
             </w:r>
             <w:r>
               <w:rPr>
@@ -3687,6 +3691,7 @@
         <w:sectPr>
           <w:footerReference w:type="even" r:id="rId9"/>
           <w:footerReference w:type="default" r:id="rId10"/>
+          <w:footerReference w:type="first" r:id="rId11"/>
           <w:pgSz w:w="11906" w:h="16838"/>
           <w:pgMar w:top="1418" w:right="1418" w:bottom="1134" w:left="1418" w:header="709" w:footer="709" w:gutter="567"/>
           <w:cols w:space="708"/>
@@ -3706,7 +3711,7 @@
           <w:noProof/>
         </w:rPr>
       </w:pPr>
-      <w:bookmarkStart w:id="2" w:name="_Toc498701578"/>
+      <w:bookmarkStart w:id="2" w:name="_Toc498768349"/>
       <w:r>
         <w:rPr>
           <w:noProof/>
@@ -3718,14 +3723,13 @@
     </w:p>
     <w:p>
       <w:pPr>
-        <w:rPr>
-          <w:color w:val="FF0000"/>
+        <w:pStyle w:val="Comment"/>
+        <w:rPr>
           <w:lang w:val="de-AT"/>
         </w:rPr>
       </w:pPr>
       <w:r>
         <w:rPr>
-          <w:color w:val="FF0000"/>
           <w:lang w:val="de-AT"/>
         </w:rPr>
         <w:t>{Text}</w:t>
@@ -3733,7 +3737,7 @@
     </w:p>
     <w:p>
       <w:pPr>
-        <w:spacing w:line="276" w:lineRule="auto"/>
+        <w:pStyle w:val="Comment"/>
       </w:pPr>
       <w:r>
         <w:br w:type="page"/>
@@ -3746,7 +3750,7 @@
           <w:noProof/>
         </w:rPr>
       </w:pPr>
-      <w:bookmarkStart w:id="3" w:name="_Toc498701579"/>
+      <w:bookmarkStart w:id="3" w:name="_Toc498768350"/>
       <w:r>
         <w:rPr>
           <w:noProof/>
@@ -3769,7 +3773,7 @@
           <w:noProof/>
         </w:rPr>
       </w:pPr>
-      <w:bookmarkStart w:id="4" w:name="_Toc498701580"/>
+      <w:bookmarkStart w:id="4" w:name="_Toc498768351"/>
       <w:r>
         <w:rPr>
           <w:noProof/>
@@ -3917,33 +3921,45 @@
         <w:t>generate</w:t>
       </w:r>
       <w:r>
-        <w:t>d</w:t>
-      </w:r>
-      <w:r>
+        <w:t>d as</w:t>
+      </w:r>
+      <w:r>
+        <w:t xml:space="preserve"> a so called “View” </w:t>
+      </w:r>
+      <w:r>
+        <w:t xml:space="preserve">on the server and sent out finished in one piece to the user. </w:t>
+      </w:r>
+      <w:r>
+        <w:t>Typical</w:t>
+      </w:r>
+      <w:r>
+        <w:t>l</w:t>
+      </w:r>
+      <w:r>
+        <w:t>y,</w:t>
+      </w:r>
+      <w:r>
+        <w:t xml:space="preserve"> the components are </w:t>
+      </w:r>
+      <w:r>
+        <w:t>interconnected</w:t>
+      </w:r>
+      <w:r>
+        <w:t xml:space="preserve"> and all of these components need to be present for code </w:t>
+      </w:r>
+      <w:r>
+        <w:rPr>
+          <w:noProof/>
+        </w:rPr>
+        <w:t>to be executed or compiled.</w:t>
+      </w:r>
+      <w:r>
+        <w:rPr>
+          <w:noProof/>
+        </w:rPr>
         <w:t xml:space="preserve"> </w:t>
       </w:r>
       <w:r>
-        <w:t xml:space="preserve"> as a so called “View” </w:t>
-      </w:r>
-      <w:r>
-        <w:t xml:space="preserve">on the server and sent out finished in one piece to the user. </w:t>
-      </w:r>
-      <w:r>
-        <w:t xml:space="preserve">Typicaly the components are interconected and all of these components need to be present for code </w:t>
-      </w:r>
-      <w:r>
-        <w:rPr>
-          <w:noProof/>
-        </w:rPr>
-        <w:t>to be executed or compiled.</w:t>
-      </w:r>
-      <w:r>
-        <w:rPr>
-          <w:noProof/>
-        </w:rPr>
-        <w:t xml:space="preserve"> </w:t>
-      </w:r>
-      <w:r>
         <w:rPr>
           <w:noProof/>
         </w:rPr>
@@ -3981,7 +3997,7 @@
           <w:noProof/>
         </w:rPr>
       </w:pPr>
-      <w:bookmarkStart w:id="5" w:name="_Toc498701581"/>
+      <w:bookmarkStart w:id="5" w:name="_Toc498768352"/>
       <w:r>
         <w:rPr>
           <w:noProof/>
@@ -4080,7 +4096,7 @@
           <w:noProof/>
         </w:rPr>
       </w:pPr>
-      <w:bookmarkStart w:id="6" w:name="_Toc498701582"/>
+      <w:bookmarkStart w:id="6" w:name="_Toc498768353"/>
       <w:r>
         <w:rPr>
           <w:noProof/>
@@ -4096,7 +4112,7 @@
           <w:noProof/>
         </w:rPr>
       </w:pPr>
-      <w:bookmarkStart w:id="7" w:name="_Toc498701583"/>
+      <w:bookmarkStart w:id="7" w:name="_Toc498768354"/>
       <w:r>
         <w:rPr>
           <w:noProof/>
@@ -4128,10 +4144,15 @@
         <w:t xml:space="preserve">and simple. </w:t>
       </w:r>
       <w:r>
-        <w:t>From a webdeve</w:t>
-      </w:r>
-      <w:r>
-        <w:t xml:space="preserve">lopment point of view the key difference, compared to a monolithic architecture, is the separation of the presentation layer and the business logic, </w:t>
+        <w:t xml:space="preserve">From a </w:t>
+      </w:r>
+      <w:bookmarkStart w:id="8" w:name="_GoBack"/>
+      <w:bookmarkEnd w:id="8"/>
+      <w:r>
+        <w:t>web development</w:t>
+      </w:r>
+      <w:r>
+        <w:t xml:space="preserve"> point of view the key difference, compared to a monolithic architecture, is the separation of the presentation layer and the business logic, </w:t>
       </w:r>
       <w:r>
         <w:t xml:space="preserve">that </w:t>
@@ -4183,14 +4204,14 @@
           <w:noProof/>
         </w:rPr>
       </w:pPr>
-      <w:bookmarkStart w:id="8" w:name="_Toc498701584"/>
+      <w:bookmarkStart w:id="9" w:name="_Toc498768355"/>
       <w:r>
         <w:rPr>
           <w:noProof/>
         </w:rPr>
         <w:t>Historical Perspective</w:t>
       </w:r>
-      <w:bookmarkEnd w:id="8"/>
+      <w:bookmarkEnd w:id="9"/>
     </w:p>
     <w:p>
       <w:r>
@@ -4209,31 +4230,571 @@
         <w:t>workshop of software architects</w:t>
       </w:r>
       <w:r>
-        <w:t xml:space="preserve"> near Venice and has since gained populatity.</w:t>
+        <w:t xml:space="preserve"> near Venice and has since gained </w:t>
+      </w:r>
+      <w:r>
+        <w:t>popularity</w:t>
+      </w:r>
+      <w:r>
+        <w:t>.</w:t>
       </w:r>
       <w:r>
         <w:t xml:space="preserve"> </w:t>
       </w:r>
+    </w:p>
+    <w:p>
+      <w:pPr>
+        <w:pStyle w:val="Comment"/>
+      </w:pPr>
+      <w:r>
+        <w:t xml:space="preserve">{I need to do </w:t>
+      </w:r>
+      <w:r>
+        <w:t>further</w:t>
+      </w:r>
+      <w:r>
+        <w:t xml:space="preserve"> research on </w:t>
+      </w:r>
+      <w:r>
+        <w:t>the topic as there are</w:t>
+      </w:r>
+      <w:r>
+        <w:t xml:space="preserve"> a lot of conflicting sources out there}</w:t>
+      </w:r>
+    </w:p>
+    <w:p>
+      <w:pPr>
+        <w:pStyle w:val="Heading1"/>
+        <w:rPr>
+          <w:noProof/>
+        </w:rPr>
+      </w:pPr>
+      <w:bookmarkStart w:id="10" w:name="_Toc498768362"/>
+      <w:r>
+        <w:rPr>
+          <w:noProof/>
+        </w:rPr>
+        <w:lastRenderedPageBreak/>
+        <w:t>Monoli</w:t>
+      </w:r>
+      <w:r>
+        <w:rPr>
+          <w:noProof/>
+        </w:rPr>
+        <w:t>thic and Microservice</w:t>
+      </w:r>
+      <w:r>
+        <w:rPr>
+          <w:noProof/>
+        </w:rPr>
+        <w:t xml:space="preserve"> Architectures i</w:t>
+      </w:r>
+      <w:r>
+        <w:rPr>
+          <w:noProof/>
+        </w:rPr>
+        <w:t>n Practice</w:t>
+      </w:r>
+      <w:bookmarkEnd w:id="10"/>
+    </w:p>
+    <w:p>
+      <w:pPr>
+        <w:pStyle w:val="Heading2"/>
+        <w:rPr>
+          <w:noProof/>
+        </w:rPr>
+      </w:pPr>
+      <w:bookmarkStart w:id="11" w:name="_Toc498768364"/>
+      <w:bookmarkStart w:id="12" w:name="_Toc498768356"/>
+      <w:r>
+        <w:rPr>
+          <w:noProof/>
+        </w:rPr>
+        <w:t>Cinema Seat Reservation Application</w:t>
+      </w:r>
+      <w:bookmarkEnd w:id="12"/>
+    </w:p>
+    <w:p>
+      <w:pPr>
+        <w:pStyle w:val="Heading3"/>
+        <w:rPr>
+          <w:noProof/>
+        </w:rPr>
+      </w:pPr>
+      <w:r>
+        <w:rPr>
+          <w:noProof/>
+        </w:rPr>
+        <w:t>Introduction</w:t>
+      </w:r>
+    </w:p>
+    <w:p>
+      <w:r>
+        <w:t xml:space="preserve">In order to compare </w:t>
+      </w:r>
+      <w:r>
+        <w:t>Monoli</w:t>
+      </w:r>
+      <w:r>
+        <w:t>thic and Microservice</w:t>
+      </w:r>
+      <w:r>
+        <w:t xml:space="preserve"> Architectures</w:t>
+      </w:r>
+      <w:r>
+        <w:t xml:space="preserve"> I have decided to get some first-hand experience and write my own Application. As a practical real-world example, I have </w:t>
+      </w:r>
+      <w:r>
+        <w:t>created</w:t>
+      </w:r>
+      <w:r>
+        <w:t xml:space="preserve"> a web </w:t>
+      </w:r>
+      <w:r>
+        <w:t>app</w:t>
+      </w:r>
+      <w:r>
+        <w:t xml:space="preserve"> for reserving s</w:t>
+      </w:r>
+      <w:r>
+        <w:t xml:space="preserve">eats in a cinema using both </w:t>
+      </w:r>
+      <w:r>
+        <w:t>approaches</w:t>
+      </w:r>
+      <w:r>
+        <w:t>.</w:t>
+      </w:r>
+      <w:r>
+        <w:t xml:space="preserve"> </w:t>
+      </w:r>
+    </w:p>
+    <w:p>
+      <w:pPr>
+        <w:pStyle w:val="Heading3"/>
+      </w:pPr>
+      <w:r>
+        <w:t>Requirements</w:t>
+      </w:r>
+    </w:p>
+    <w:p>
+      <w:r>
+        <w:t>The User should be able to pick a Movie from a List and then reserve seats for a specific Time and Date. The System should also support the adding and removal of movies by an administrator.</w:t>
+      </w:r>
+      <w:r>
+        <w:t xml:space="preserve"> </w:t>
+      </w:r>
+      <w:r>
+        <w:t>For simplicity, t</w:t>
+      </w:r>
+      <w:r>
+        <w:t xml:space="preserve">he </w:t>
+      </w:r>
+      <w:r>
+        <w:t>authentication and authoriz</w:t>
+      </w:r>
+      <w:r>
+        <w:t xml:space="preserve">ation were ignored. </w:t>
+      </w:r>
+    </w:p>
+    <w:p>
+      <w:pPr>
+        <w:pStyle w:val="Heading3"/>
+      </w:pPr>
+      <w:r>
+        <w:t>Structure</w:t>
+      </w:r>
+    </w:p>
+    <w:p>
+      <w:r>
+        <w:drawing>
+          <wp:inline distT="0" distB="0" distL="0" distR="0" wp14:anchorId="237F5C7C" wp14:editId="6F63E6EF">
+            <wp:extent cx="5399405" cy="3037205"/>
+            <wp:effectExtent l="0" t="0" r="10795" b="10795"/>
+            <wp:docPr id="1" name="Picture 1"/>
+            <wp:cNvGraphicFramePr>
+              <a:graphicFrameLocks xmlns:a="http://schemas.openxmlformats.org/drawingml/2006/main" noChangeAspect="1"/>
+            </wp:cNvGraphicFramePr>
+            <a:graphic xmlns:a="http://schemas.openxmlformats.org/drawingml/2006/main">
+              <a:graphicData uri="http://schemas.openxmlformats.org/drawingml/2006/picture">
+                <pic:pic xmlns:pic="http://schemas.openxmlformats.org/drawingml/2006/picture">
+                  <pic:nvPicPr>
+                    <pic:cNvPr id="1" name=""/>
+                    <pic:cNvPicPr/>
+                  </pic:nvPicPr>
+                  <pic:blipFill>
+                    <a:blip r:embed="rId12"/>
+                    <a:stretch>
+                      <a:fillRect/>
+                    </a:stretch>
+                  </pic:blipFill>
+                  <pic:spPr>
+                    <a:xfrm>
+                      <a:off x="0" y="0"/>
+                      <a:ext cx="5399405" cy="3037205"/>
+                    </a:xfrm>
+                    <a:prstGeom prst="rect">
+                      <a:avLst/>
+                    </a:prstGeom>
+                  </pic:spPr>
+                </pic:pic>
+              </a:graphicData>
+            </a:graphic>
+          </wp:inline>
+        </w:drawing>
+      </w:r>
+    </w:p>
+    <w:p>
+      <w:pPr>
+        <w:pStyle w:val="Comment"/>
+      </w:pPr>
+      <w:r>
+        <w:t>{Explain Structure?}</w:t>
+      </w:r>
+    </w:p>
+    <w:p>
+      <w:pPr>
+        <w:pStyle w:val="Heading3"/>
+        <w:rPr>
+          <w:noProof/>
+        </w:rPr>
+      </w:pPr>
+      <w:bookmarkStart w:id="13" w:name="_Toc498768358"/>
+      <w:r>
+        <w:rPr>
+          <w:noProof/>
+        </w:rPr>
+        <w:t>Problems</w:t>
+      </w:r>
+      <w:bookmarkEnd w:id="13"/>
+    </w:p>
+    <w:p>
+      <w:pPr>
+        <w:pStyle w:val="Comment"/>
+      </w:pPr>
+      <w:r>
+        <w:t>{Include Section?}</w:t>
+      </w:r>
+    </w:p>
+    <w:p>
+      <w:pPr>
+        <w:pStyle w:val="Heading3"/>
+        <w:rPr>
+          <w:noProof/>
+        </w:rPr>
+      </w:pPr>
+      <w:bookmarkStart w:id="14" w:name="_Toc498768359"/>
+      <w:r>
+        <w:rPr>
+          <w:noProof/>
+        </w:rPr>
+        <w:t>Implementation</w:t>
+      </w:r>
+      <w:bookmarkEnd w:id="14"/>
+    </w:p>
+    <w:p>
+      <w:pPr>
+        <w:pStyle w:val="Heading4"/>
+      </w:pPr>
+      <w:bookmarkStart w:id="15" w:name="_Toc498768360"/>
+      <w:r>
+        <w:t>Database</w:t>
+      </w:r>
+      <w:bookmarkEnd w:id="15"/>
+    </w:p>
+    <w:p/>
+    <w:p>
+      <w:pPr>
+        <w:pStyle w:val="Comment"/>
+      </w:pPr>
+      <w:r>
+        <w:lastRenderedPageBreak/>
+        <w:t xml:space="preserve">{Insert Entity </w:t>
+      </w:r>
+      <w:r>
+        <w:t>diagram</w:t>
+      </w:r>
+      <w:r>
+        <w:t>}</w:t>
+      </w:r>
+    </w:p>
+    <w:p>
+      <w:r>
+        <w:t>For this application,</w:t>
+      </w:r>
+      <w:r>
+        <w:t xml:space="preserve"> I have </w:t>
+      </w:r>
+      <w:r>
+        <w:rPr>
+          <w:lang w:val="en-US"/>
+        </w:rPr>
+        <w:t>chosen</w:t>
+      </w:r>
+      <w:r>
+        <w:t xml:space="preserve"> to keep the d</w:t>
+      </w:r>
+      <w:r>
+        <w:t xml:space="preserve">atabase </w:t>
+      </w:r>
+      <w:r>
+        <w:t xml:space="preserve">as </w:t>
+      </w:r>
+      <w:r>
+        <w:t>simple and straight forward</w:t>
+      </w:r>
+      <w:r>
+        <w:t xml:space="preserve"> as possible</w:t>
+      </w:r>
+      <w:r>
+        <w:t xml:space="preserve">. I am using a Postgres </w:t>
+      </w:r>
+      <w:r>
+        <w:t>d</w:t>
+      </w:r>
+      <w:r>
+        <w:t xml:space="preserve">atabase </w:t>
+      </w:r>
+      <w:r>
+        <w:t xml:space="preserve">structured as seen in </w:t>
+      </w:r>
       <w:r>
         <w:rPr>
           <w:color w:val="FF0000"/>
         </w:rPr>
-        <w:t xml:space="preserve">{I need to do futher research on </w:t>
+        <w:t xml:space="preserve">{Picture of entity </w:t>
       </w:r>
       <w:r>
         <w:rPr>
           <w:color w:val="FF0000"/>
         </w:rPr>
-        <w:t>the topic as there are</w:t>
+        <w:t>diagram</w:t>
       </w:r>
       <w:r>
         <w:rPr>
           <w:color w:val="FF0000"/>
         </w:rPr>
-        <w:t xml:space="preserve"> a lot of conflicting sources out there}</w:t>
-      </w:r>
-      <w:bookmarkStart w:id="9" w:name="_GoBack"/>
-      <w:bookmarkEnd w:id="9"/>
+        <w:t>}</w:t>
+      </w:r>
+      <w:r>
+        <w:rPr>
+          <w:color w:val="FF0000"/>
+        </w:rPr>
+        <w:t xml:space="preserve"> </w:t>
+      </w:r>
+    </w:p>
+    <w:p>
+      <w:pPr>
+        <w:pStyle w:val="Heading4"/>
+      </w:pPr>
+      <w:bookmarkStart w:id="16" w:name="_Toc498768361"/>
+      <w:r>
+        <w:t>Userstories</w:t>
+      </w:r>
+      <w:bookmarkEnd w:id="16"/>
+    </w:p>
+    <w:p>
+      <w:pPr>
+        <w:pStyle w:val="Heading2"/>
+        <w:rPr>
+          <w:noProof/>
+        </w:rPr>
+      </w:pPr>
+      <w:r>
+        <w:rPr>
+          <w:noProof/>
+        </w:rPr>
+        <w:t>Microservices</w:t>
+      </w:r>
+      <w:bookmarkEnd w:id="11"/>
+    </w:p>
+    <w:p>
+      <w:pPr>
+        <w:pStyle w:val="Heading3"/>
+        <w:rPr>
+          <w:noProof/>
+        </w:rPr>
+      </w:pPr>
+      <w:bookmarkStart w:id="17" w:name="_Toc498768365"/>
+      <w:r>
+        <w:rPr>
+          <w:noProof/>
+        </w:rPr>
+        <w:t>Database Operations</w:t>
+      </w:r>
+      <w:bookmarkEnd w:id="17"/>
+    </w:p>
+    <w:p>
+      <w:pPr>
+        <w:pStyle w:val="Heading3"/>
+        <w:rPr>
+          <w:noProof/>
+        </w:rPr>
+      </w:pPr>
+      <w:bookmarkStart w:id="18" w:name="_Toc498768366"/>
+      <w:r>
+        <w:rPr>
+          <w:noProof/>
+        </w:rPr>
+        <w:t>Rest Server</w:t>
+      </w:r>
+      <w:bookmarkEnd w:id="18"/>
+    </w:p>
+    <w:p>
+      <w:pPr>
+        <w:pStyle w:val="Heading3"/>
+        <w:rPr>
+          <w:noProof/>
+        </w:rPr>
+      </w:pPr>
+      <w:bookmarkStart w:id="19" w:name="_Toc498768367"/>
+      <w:r>
+        <w:rPr>
+          <w:noProof/>
+        </w:rPr>
+        <w:t>Open API with connexion</w:t>
+      </w:r>
+      <w:bookmarkEnd w:id="19"/>
+    </w:p>
+    <w:p>
+      <w:pPr>
+        <w:pStyle w:val="Heading3"/>
+        <w:rPr>
+          <w:noProof/>
+        </w:rPr>
+      </w:pPr>
+      <w:bookmarkStart w:id="20" w:name="_Toc498768368"/>
+      <w:r>
+        <w:rPr>
+          <w:noProof/>
+        </w:rPr>
+        <w:t>Clientside</w:t>
+      </w:r>
+      <w:bookmarkEnd w:id="20"/>
+    </w:p>
+    <w:p>
+      <w:pPr>
+        <w:pStyle w:val="Heading3"/>
+        <w:rPr>
+          <w:noProof/>
+        </w:rPr>
+      </w:pPr>
+      <w:bookmarkStart w:id="21" w:name="_Toc498768369"/>
+      <w:r>
+        <w:rPr>
+          <w:noProof/>
+        </w:rPr>
+        <w:t>Design</w:t>
+      </w:r>
+      <w:bookmarkEnd w:id="21"/>
+    </w:p>
+    <w:p>
+      <w:pPr>
+        <w:pStyle w:val="Heading2"/>
+        <w:rPr>
+          <w:noProof/>
+        </w:rPr>
+      </w:pPr>
+      <w:bookmarkStart w:id="22" w:name="_Toc498768370"/>
+      <w:r>
+        <w:rPr>
+          <w:noProof/>
+        </w:rPr>
+        <w:t>Monoli</w:t>
+      </w:r>
+      <w:r>
+        <w:rPr>
+          <w:noProof/>
+        </w:rPr>
+        <w:t>thic</w:t>
+      </w:r>
+      <w:bookmarkEnd w:id="22"/>
+      <w:r>
+        <w:rPr>
+          <w:noProof/>
+        </w:rPr>
+        <w:t xml:space="preserve"> </w:t>
+      </w:r>
+    </w:p>
+    <w:p>
+      <w:pPr>
+        <w:pStyle w:val="Heading3"/>
+        <w:rPr>
+          <w:noProof/>
+        </w:rPr>
+      </w:pPr>
+      <w:bookmarkStart w:id="23" w:name="_Toc498768371"/>
+      <w:r>
+        <w:rPr>
+          <w:noProof/>
+        </w:rPr>
+        <w:t>Database Operations with Django Database API</w:t>
+      </w:r>
+      <w:bookmarkEnd w:id="23"/>
+    </w:p>
+    <w:p>
+      <w:pPr>
+        <w:pStyle w:val="Heading3"/>
+        <w:rPr>
+          <w:noProof/>
+        </w:rPr>
+      </w:pPr>
+      <w:bookmarkStart w:id="24" w:name="_Toc498768372"/>
+      <w:r>
+        <w:rPr>
+          <w:noProof/>
+        </w:rPr>
+        <w:t>Integrating Legacy Database in Django</w:t>
+      </w:r>
+      <w:bookmarkEnd w:id="24"/>
+    </w:p>
+    <w:p>
+      <w:pPr>
+        <w:pStyle w:val="Heading3"/>
+        <w:rPr>
+          <w:noProof/>
+        </w:rPr>
+      </w:pPr>
+      <w:bookmarkStart w:id="25" w:name="_Toc498768373"/>
+      <w:r>
+        <w:rPr>
+          <w:noProof/>
+        </w:rPr>
+        <w:t>Views</w:t>
+      </w:r>
+      <w:bookmarkEnd w:id="25"/>
+    </w:p>
+    <w:p>
+      <w:pPr>
+        <w:pStyle w:val="Heading3"/>
+        <w:rPr>
+          <w:noProof/>
+        </w:rPr>
+      </w:pPr>
+      <w:bookmarkStart w:id="26" w:name="_Toc498768374"/>
+      <w:r>
+        <w:rPr>
+          <w:noProof/>
+        </w:rPr>
+        <w:t>Forms and working with Django Framework</w:t>
+      </w:r>
+      <w:bookmarkEnd w:id="26"/>
+    </w:p>
+    <w:p>
+      <w:pPr>
+        <w:pStyle w:val="Heading3"/>
+        <w:rPr>
+          <w:noProof/>
+        </w:rPr>
+      </w:pPr>
+      <w:bookmarkStart w:id="27" w:name="_Toc498768375"/>
+      <w:r>
+        <w:rPr>
+          <w:noProof/>
+        </w:rPr>
+        <w:t>Design</w:t>
+      </w:r>
+      <w:bookmarkEnd w:id="27"/>
     </w:p>
     <w:p>
       <w:pPr>
@@ -4242,15 +4803,153 @@
           <w:noProof/>
         </w:rPr>
       </w:pPr>
-      <w:bookmarkStart w:id="10" w:name="_Toc498701585"/>
-      <w:r>
-        <w:rPr>
-          <w:noProof/>
-        </w:rPr>
+      <w:bookmarkStart w:id="28" w:name="_Toc498768376"/>
+      <w:r>
+        <w:rPr>
+          <w:noProof/>
+        </w:rPr>
+        <w:t xml:space="preserve">Comparitive </w:t>
+      </w:r>
+      <w:r>
+        <w:rPr>
+          <w:noProof/>
+        </w:rPr>
+        <w:t>Advantages  and Disadvantages</w:t>
+      </w:r>
+      <w:bookmarkEnd w:id="28"/>
+    </w:p>
+    <w:p>
+      <w:pPr>
+        <w:pStyle w:val="Heading2"/>
+        <w:rPr>
+          <w:noProof/>
+        </w:rPr>
+      </w:pPr>
+      <w:bookmarkStart w:id="29" w:name="_Toc498768377"/>
+      <w:r>
+        <w:rPr>
+          <w:noProof/>
+        </w:rPr>
+        <w:t>Monolithic Architecture</w:t>
+      </w:r>
+      <w:bookmarkEnd w:id="29"/>
+    </w:p>
+    <w:p>
+      <w:pPr>
+        <w:pStyle w:val="Heading3"/>
+        <w:rPr>
+          <w:noProof/>
+        </w:rPr>
+      </w:pPr>
+      <w:bookmarkStart w:id="30" w:name="_Toc498768378"/>
+      <w:r>
+        <w:rPr>
+          <w:noProof/>
+        </w:rPr>
+        <w:t>Development concerns</w:t>
+      </w:r>
+      <w:bookmarkEnd w:id="30"/>
+    </w:p>
+    <w:p>
+      <w:pPr>
+        <w:pStyle w:val="Heading4"/>
+      </w:pPr>
+      <w:r>
+        <w:t>Learning curve</w:t>
+      </w:r>
+    </w:p>
+    <w:p>
+      <w:r>
+        <w:t xml:space="preserve">Learning monolithic programming might seem simple in the beginning </w:t>
+      </w:r>
+      <w:r>
+        <w:t>especially</w:t>
+      </w:r>
+      <w:r>
+        <w:t xml:space="preserve"> with a framework like Django but </w:t>
+      </w:r>
+      <w:r>
+        <w:t xml:space="preserve">that can be deceiving because even though you might be able to write a simple application quickly you’ll most likely lack an understanding of the </w:t>
+      </w:r>
+      <w:r>
+        <w:t xml:space="preserve">processes </w:t>
+      </w:r>
+      <w:r>
+        <w:t xml:space="preserve">going on under the hood which will eventually lead to problems. </w:t>
+      </w:r>
+    </w:p>
+    <w:p>
+      <w:pPr>
+        <w:pStyle w:val="Heading4"/>
+      </w:pPr>
+      <w:r>
         <w:lastRenderedPageBreak/>
-        <w:t>Cinema Seat Reservation Application</w:t>
-      </w:r>
-      <w:bookmarkEnd w:id="10"/>
+        <w:t>Teamwork</w:t>
+      </w:r>
+    </w:p>
+    <w:p>
+      <w:pPr>
+        <w:pStyle w:val="Heading4"/>
+      </w:pPr>
+      <w:r>
+        <w:t xml:space="preserve">Development Time and </w:t>
+      </w:r>
+    </w:p>
+    <w:p>
+      <w:pPr>
+        <w:pStyle w:val="Heading3"/>
+        <w:rPr>
+          <w:noProof/>
+        </w:rPr>
+      </w:pPr>
+      <w:bookmarkStart w:id="31" w:name="_Toc498768379"/>
+      <w:r>
+        <w:rPr>
+          <w:noProof/>
+        </w:rPr>
+        <w:t>Production concerns</w:t>
+      </w:r>
+      <w:bookmarkEnd w:id="31"/>
+    </w:p>
+    <w:p>
+      <w:pPr>
+        <w:pStyle w:val="Heading4"/>
+      </w:pPr>
+      <w:r>
+        <w:t>Performance</w:t>
+      </w:r>
+    </w:p>
+    <w:p>
+      <w:pPr>
+        <w:pStyle w:val="Heading4"/>
+      </w:pPr>
+      <w:r>
+        <w:t>Scalability</w:t>
+      </w:r>
+    </w:p>
+    <w:p>
+      <w:pPr>
+        <w:pStyle w:val="Heading4"/>
+      </w:pPr>
+      <w:r>
+        <w:t>Security</w:t>
+      </w:r>
+    </w:p>
+    <w:p>
+      <w:pPr>
+        <w:pStyle w:val="Heading4"/>
+      </w:pPr>
+      <w:r>
+        <w:t>Upgradeability</w:t>
+      </w:r>
+    </w:p>
+    <w:p>
+      <w:pPr>
+        <w:pStyle w:val="Heading4"/>
+      </w:pPr>
+      <w:r>
+        <w:t>Crossplatform</w:t>
+      </w:r>
     </w:p>
     <w:p>
       <w:pPr>
@@ -4259,78 +4958,90 @@
           <w:noProof/>
         </w:rPr>
       </w:pPr>
-      <w:bookmarkStart w:id="11" w:name="_Toc498701586"/>
-      <w:r>
-        <w:rPr>
-          <w:noProof/>
-        </w:rPr>
-        <w:t>Concept</w:t>
-      </w:r>
-      <w:bookmarkEnd w:id="11"/>
-    </w:p>
-    <w:p>
-      <w:pPr>
-        <w:pStyle w:val="Heading2"/>
-        <w:rPr>
-          <w:noProof/>
-        </w:rPr>
-      </w:pPr>
-      <w:bookmarkStart w:id="12" w:name="_Toc498701587"/>
-      <w:r>
-        <w:rPr>
-          <w:noProof/>
-        </w:rPr>
-        <w:t>Problems</w:t>
-      </w:r>
-      <w:bookmarkEnd w:id="12"/>
-    </w:p>
-    <w:p>
-      <w:pPr>
-        <w:pStyle w:val="Heading2"/>
-        <w:rPr>
-          <w:noProof/>
-        </w:rPr>
-      </w:pPr>
-      <w:bookmarkStart w:id="13" w:name="_Toc498701588"/>
-      <w:r>
-        <w:rPr>
-          <w:noProof/>
-        </w:rPr>
-        <w:t>Implementation</w:t>
-      </w:r>
-      <w:bookmarkEnd w:id="13"/>
+      <w:bookmarkStart w:id="32" w:name="_Toc498768380"/>
+      <w:r>
+        <w:rPr>
+          <w:noProof/>
+        </w:rPr>
+        <w:t>Microservices Architecture</w:t>
+      </w:r>
+      <w:bookmarkEnd w:id="32"/>
     </w:p>
     <w:p>
       <w:pPr>
         <w:pStyle w:val="Heading3"/>
-        <w:rPr>
-          <w:noProof/>
-        </w:rPr>
-      </w:pPr>
-      <w:bookmarkStart w:id="14" w:name="_Toc498701589"/>
-      <w:r>
-        <w:rPr>
-          <w:noProof/>
-        </w:rPr>
-        <w:t>Database</w:t>
-      </w:r>
-      <w:bookmarkEnd w:id="14"/>
+      </w:pPr>
+      <w:bookmarkStart w:id="33" w:name="_Toc498768381"/>
+      <w:r>
+        <w:t>Development concerns</w:t>
+      </w:r>
+      <w:bookmarkEnd w:id="33"/>
+    </w:p>
+    <w:p>
+      <w:pPr>
+        <w:pStyle w:val="Heading4"/>
+      </w:pPr>
+      <w:r>
+        <w:t>Learning Curve</w:t>
+      </w:r>
+    </w:p>
+    <w:p>
+      <w:pPr>
+        <w:pStyle w:val="Heading4"/>
+      </w:pPr>
+      <w:r>
+        <w:t>Teamwork</w:t>
+      </w:r>
     </w:p>
     <w:p>
       <w:pPr>
         <w:pStyle w:val="Heading3"/>
-        <w:rPr>
-          <w:noProof/>
-        </w:rPr>
-      </w:pPr>
-      <w:bookmarkStart w:id="15" w:name="_Toc498701590"/>
-      <w:r>
-        <w:rPr>
-          <w:noProof/>
-        </w:rPr>
-        <w:t>Userstories</w:t>
-      </w:r>
-      <w:bookmarkEnd w:id="15"/>
+      </w:pPr>
+      <w:bookmarkStart w:id="34" w:name="_Toc498768382"/>
+      <w:r>
+        <w:t>Production concerns</w:t>
+      </w:r>
+      <w:bookmarkEnd w:id="34"/>
+    </w:p>
+    <w:p>
+      <w:pPr>
+        <w:pStyle w:val="Heading4"/>
+      </w:pPr>
+      <w:r>
+        <w:t>Performance</w:t>
+      </w:r>
+    </w:p>
+    <w:p>
+      <w:pPr>
+        <w:pStyle w:val="Heading4"/>
+      </w:pPr>
+      <w:r>
+        <w:t>Scalability</w:t>
+      </w:r>
+    </w:p>
+    <w:p>
+      <w:pPr>
+        <w:pStyle w:val="Heading4"/>
+      </w:pPr>
+      <w:r>
+        <w:t>Security</w:t>
+      </w:r>
+    </w:p>
+    <w:p>
+      <w:pPr>
+        <w:pStyle w:val="Heading4"/>
+      </w:pPr>
+      <w:r>
+        <w:t>Upgradeability</w:t>
+      </w:r>
+    </w:p>
+    <w:p>
+      <w:pPr>
+        <w:pStyle w:val="Heading4"/>
+      </w:pPr>
+      <w:r>
+        <w:t>Crossplatform</w:t>
+      </w:r>
     </w:p>
     <w:p>
       <w:pPr>
@@ -4339,260 +5050,14 @@
           <w:noProof/>
         </w:rPr>
       </w:pPr>
-      <w:bookmarkStart w:id="16" w:name="_Toc498701591"/>
-      <w:r>
-        <w:rPr>
-          <w:noProof/>
-        </w:rPr>
-        <w:t>Monoli</w:t>
-      </w:r>
-      <w:r>
-        <w:rPr>
-          <w:noProof/>
-        </w:rPr>
-        <w:t>thic and Microservices Architectures i</w:t>
-      </w:r>
-      <w:r>
-        <w:rPr>
-          <w:noProof/>
-        </w:rPr>
-        <w:t>n Practice</w:t>
-      </w:r>
-      <w:bookmarkEnd w:id="16"/>
-    </w:p>
-    <w:p>
-      <w:pPr>
-        <w:pStyle w:val="Heading2"/>
-        <w:rPr>
-          <w:noProof/>
-        </w:rPr>
-      </w:pPr>
-      <w:bookmarkStart w:id="17" w:name="_Toc498701592"/>
-      <w:r>
-        <w:rPr>
-          <w:noProof/>
-        </w:rPr>
-        <w:t>Introduction</w:t>
-      </w:r>
-      <w:bookmarkEnd w:id="17"/>
-    </w:p>
-    <w:p>
-      <w:pPr>
-        <w:rPr>
-          <w:noProof/>
-        </w:rPr>
-      </w:pPr>
-      <w:r>
-        <w:rPr>
-          <w:noProof/>
-        </w:rPr>
-        <w:t>In order to compare the…</w:t>
-      </w:r>
-    </w:p>
-    <w:p>
-      <w:pPr>
-        <w:pStyle w:val="Heading2"/>
-        <w:rPr>
-          <w:noProof/>
-        </w:rPr>
-      </w:pPr>
-      <w:bookmarkStart w:id="18" w:name="_Toc498701593"/>
-      <w:r>
-        <w:rPr>
-          <w:noProof/>
-        </w:rPr>
-        <w:lastRenderedPageBreak/>
-        <w:t>Microservices</w:t>
-      </w:r>
-      <w:bookmarkEnd w:id="18"/>
-    </w:p>
-    <w:p>
-      <w:pPr>
-        <w:pStyle w:val="Heading3"/>
-        <w:rPr>
-          <w:noProof/>
-        </w:rPr>
-      </w:pPr>
-      <w:bookmarkStart w:id="19" w:name="_Toc498701594"/>
-      <w:r>
-        <w:rPr>
-          <w:noProof/>
-        </w:rPr>
-        <w:t>Database Operations</w:t>
-      </w:r>
-      <w:bookmarkEnd w:id="19"/>
-    </w:p>
-    <w:p>
-      <w:pPr>
-        <w:pStyle w:val="Heading3"/>
-        <w:rPr>
-          <w:noProof/>
-        </w:rPr>
-      </w:pPr>
-      <w:bookmarkStart w:id="20" w:name="_Toc498701595"/>
-      <w:r>
-        <w:rPr>
-          <w:noProof/>
-        </w:rPr>
-        <w:t>Rest Server</w:t>
-      </w:r>
-      <w:bookmarkEnd w:id="20"/>
-    </w:p>
-    <w:p>
-      <w:pPr>
-        <w:pStyle w:val="Heading3"/>
-        <w:rPr>
-          <w:noProof/>
-        </w:rPr>
-      </w:pPr>
-      <w:bookmarkStart w:id="21" w:name="_Toc498701596"/>
-      <w:r>
-        <w:rPr>
-          <w:noProof/>
-        </w:rPr>
-        <w:t>Open API with connexion</w:t>
-      </w:r>
-      <w:bookmarkEnd w:id="21"/>
-    </w:p>
-    <w:p>
-      <w:pPr>
-        <w:pStyle w:val="Heading3"/>
-        <w:rPr>
-          <w:noProof/>
-        </w:rPr>
-      </w:pPr>
-      <w:bookmarkStart w:id="22" w:name="_Toc498701597"/>
-      <w:r>
-        <w:rPr>
-          <w:noProof/>
-        </w:rPr>
-        <w:t>Clientside</w:t>
-      </w:r>
-      <w:bookmarkEnd w:id="22"/>
-    </w:p>
-    <w:p>
-      <w:pPr>
-        <w:pStyle w:val="Heading3"/>
-        <w:rPr>
-          <w:noProof/>
-        </w:rPr>
-      </w:pPr>
-      <w:bookmarkStart w:id="23" w:name="_Toc498701598"/>
-      <w:r>
-        <w:rPr>
-          <w:noProof/>
-        </w:rPr>
-        <w:t>Design</w:t>
-      </w:r>
-      <w:bookmarkEnd w:id="23"/>
-    </w:p>
-    <w:p>
-      <w:pPr>
-        <w:pStyle w:val="Heading2"/>
-        <w:rPr>
-          <w:noProof/>
-        </w:rPr>
-      </w:pPr>
-      <w:bookmarkStart w:id="24" w:name="_Toc498701599"/>
-      <w:r>
-        <w:rPr>
-          <w:noProof/>
-        </w:rPr>
-        <w:t>Monoli</w:t>
-      </w:r>
-      <w:r>
-        <w:rPr>
-          <w:noProof/>
-        </w:rPr>
-        <w:t>thic</w:t>
-      </w:r>
-      <w:bookmarkEnd w:id="24"/>
-      <w:r>
-        <w:rPr>
-          <w:noProof/>
-        </w:rPr>
-        <w:t xml:space="preserve"> </w:t>
-      </w:r>
-    </w:p>
-    <w:p>
-      <w:pPr>
-        <w:pStyle w:val="Heading3"/>
-        <w:rPr>
-          <w:noProof/>
-        </w:rPr>
-      </w:pPr>
-      <w:bookmarkStart w:id="25" w:name="_Toc498701600"/>
-      <w:r>
-        <w:rPr>
-          <w:noProof/>
-        </w:rPr>
-        <w:t>Database Operations with Django Database API</w:t>
-      </w:r>
-      <w:bookmarkEnd w:id="25"/>
-    </w:p>
-    <w:p>
-      <w:pPr>
-        <w:pStyle w:val="Heading3"/>
-        <w:rPr>
-          <w:noProof/>
-        </w:rPr>
-      </w:pPr>
-      <w:bookmarkStart w:id="26" w:name="_Toc498701601"/>
-      <w:r>
-        <w:rPr>
-          <w:noProof/>
-        </w:rPr>
-        <w:t>Integrating Legacy Database in Django</w:t>
-      </w:r>
-      <w:bookmarkEnd w:id="26"/>
-    </w:p>
-    <w:p>
-      <w:pPr>
-        <w:pStyle w:val="Heading3"/>
-        <w:rPr>
-          <w:noProof/>
-        </w:rPr>
-      </w:pPr>
-      <w:bookmarkStart w:id="27" w:name="_Toc498701602"/>
-      <w:r>
-        <w:rPr>
-          <w:noProof/>
-        </w:rPr>
-        <w:t>Views</w:t>
-      </w:r>
-      <w:bookmarkEnd w:id="27"/>
-    </w:p>
-    <w:p>
-      <w:pPr>
-        <w:pStyle w:val="Heading3"/>
-        <w:rPr>
-          <w:noProof/>
-        </w:rPr>
-      </w:pPr>
-      <w:bookmarkStart w:id="28" w:name="_Toc498701603"/>
-      <w:r>
-        <w:rPr>
-          <w:noProof/>
-        </w:rPr>
-        <w:t>Forms and working with Django Framework</w:t>
-      </w:r>
-      <w:bookmarkEnd w:id="28"/>
-    </w:p>
-    <w:p>
-      <w:pPr>
-        <w:pStyle w:val="Heading3"/>
-        <w:rPr>
-          <w:noProof/>
-        </w:rPr>
-      </w:pPr>
-      <w:bookmarkStart w:id="29" w:name="_Toc498701604"/>
-      <w:r>
-        <w:rPr>
-          <w:noProof/>
-        </w:rPr>
-        <w:t>Design</w:t>
-      </w:r>
-      <w:bookmarkEnd w:id="29"/>
+      <w:bookmarkStart w:id="35" w:name="_Toc498768383"/>
+      <w:r>
+        <w:rPr>
+          <w:noProof/>
+        </w:rPr>
+        <w:t>Conclusion</w:t>
+      </w:r>
+      <w:bookmarkEnd w:id="35"/>
     </w:p>
     <w:p>
       <w:pPr>
@@ -4601,355 +5066,55 @@
           <w:noProof/>
         </w:rPr>
       </w:pPr>
-      <w:bookmarkStart w:id="30" w:name="_Toc498701605"/>
-      <w:r>
-        <w:rPr>
-          <w:noProof/>
-        </w:rPr>
-        <w:t xml:space="preserve">Comparitive </w:t>
-      </w:r>
-      <w:r>
-        <w:rPr>
-          <w:noProof/>
-        </w:rPr>
-        <w:t>Advantages  and Disadvantages</w:t>
-      </w:r>
-      <w:bookmarkEnd w:id="30"/>
-    </w:p>
-    <w:p>
-      <w:pPr>
-        <w:pStyle w:val="Heading2"/>
-        <w:rPr>
-          <w:noProof/>
-        </w:rPr>
-      </w:pPr>
-      <w:bookmarkStart w:id="31" w:name="_Toc498701606"/>
-      <w:r>
-        <w:rPr>
-          <w:noProof/>
-        </w:rPr>
-        <w:t>Monolithic Architecture</w:t>
-      </w:r>
-      <w:bookmarkEnd w:id="31"/>
-    </w:p>
-    <w:p>
-      <w:pPr>
-        <w:pStyle w:val="Heading3"/>
-        <w:rPr>
-          <w:noProof/>
-        </w:rPr>
-      </w:pPr>
-      <w:bookmarkStart w:id="32" w:name="_Toc498701607"/>
-      <w:r>
-        <w:rPr>
-          <w:noProof/>
-        </w:rPr>
-        <w:t>Development concerns</w:t>
-      </w:r>
-      <w:bookmarkEnd w:id="32"/>
-    </w:p>
-    <w:p>
-      <w:pPr>
-        <w:pStyle w:val="Heading4"/>
-      </w:pPr>
-      <w:r>
-        <w:t>Learning curve</w:t>
-      </w:r>
-    </w:p>
-    <w:p>
-      <w:pPr>
-        <w:pStyle w:val="Heading4"/>
-      </w:pPr>
-      <w:r>
-        <w:t>Teamwork</w:t>
-      </w:r>
-    </w:p>
-    <w:p>
-      <w:pPr>
-        <w:pStyle w:val="Heading4"/>
-      </w:pPr>
-      <w:r>
-        <w:t xml:space="preserve">Development Time and </w:t>
-      </w:r>
-    </w:p>
-    <w:p>
-      <w:pPr>
-        <w:pStyle w:val="Heading3"/>
-        <w:rPr>
-          <w:b/>
-          <w:noProof/>
-        </w:rPr>
-      </w:pPr>
-      <w:bookmarkStart w:id="33" w:name="_Toc498701608"/>
-      <w:r>
-        <w:rPr>
-          <w:noProof/>
-        </w:rPr>
-        <w:t>Production concerns</w:t>
-      </w:r>
-      <w:bookmarkEnd w:id="33"/>
-    </w:p>
-    <w:p>
-      <w:pPr>
-        <w:pStyle w:val="Heading4"/>
-      </w:pPr>
-      <w:r>
-        <w:t>Performance</w:t>
-      </w:r>
-    </w:p>
-    <w:p>
-      <w:pPr>
-        <w:pStyle w:val="Heading4"/>
-      </w:pPr>
-      <w:r>
-        <w:t>Scalability</w:t>
-      </w:r>
-    </w:p>
-    <w:p>
-      <w:pPr>
-        <w:pStyle w:val="Heading4"/>
-      </w:pPr>
-      <w:r>
-        <w:t>Security</w:t>
-      </w:r>
-    </w:p>
-    <w:p>
-      <w:pPr>
-        <w:pStyle w:val="Heading4"/>
-      </w:pPr>
-      <w:r>
-        <w:t>Upgradeability</w:t>
-      </w:r>
-    </w:p>
-    <w:p>
-      <w:pPr>
-        <w:pStyle w:val="Heading4"/>
-      </w:pPr>
-      <w:r>
-        <w:lastRenderedPageBreak/>
-        <w:t>Crossplatform</w:t>
-      </w:r>
-    </w:p>
-    <w:p>
-      <w:pPr>
-        <w:pStyle w:val="Heading2"/>
-        <w:rPr>
-          <w:noProof/>
-        </w:rPr>
-      </w:pPr>
-      <w:bookmarkStart w:id="34" w:name="_Toc498701609"/>
-      <w:r>
-        <w:rPr>
-          <w:noProof/>
-        </w:rPr>
-        <w:t>Microservices Architecture</w:t>
-      </w:r>
-      <w:bookmarkEnd w:id="34"/>
-    </w:p>
-    <w:p>
-      <w:pPr>
-        <w:pStyle w:val="Heading3"/>
-      </w:pPr>
-      <w:bookmarkStart w:id="35" w:name="_Toc498701610"/>
-      <w:r>
-        <w:t>Development concerns</w:t>
-      </w:r>
-      <w:bookmarkEnd w:id="35"/>
-    </w:p>
-    <w:p>
-      <w:pPr>
-        <w:pStyle w:val="Heading4"/>
-      </w:pPr>
-      <w:r>
-        <w:t>Learning Curve</w:t>
-      </w:r>
-    </w:p>
-    <w:p>
-      <w:pPr>
-        <w:pStyle w:val="Heading4"/>
-      </w:pPr>
-      <w:r>
-        <w:t>Teamwork</w:t>
-      </w:r>
-    </w:p>
-    <w:p>
-      <w:pPr>
-        <w:pStyle w:val="Heading3"/>
-      </w:pPr>
-      <w:bookmarkStart w:id="36" w:name="_Toc498701611"/>
-      <w:r>
-        <w:t>Production concerns</w:t>
+      <w:bookmarkStart w:id="36" w:name="_Toc498768384"/>
+      <w:r>
+        <w:rPr>
+          <w:noProof/>
+        </w:rPr>
+        <w:t>Sources</w:t>
       </w:r>
       <w:bookmarkEnd w:id="36"/>
     </w:p>
     <w:p>
-      <w:pPr>
-        <w:pStyle w:val="Heading4"/>
-      </w:pPr>
-      <w:r>
-        <w:t>Performance</w:t>
-      </w:r>
-    </w:p>
-    <w:p>
-      <w:pPr>
-        <w:pStyle w:val="Heading4"/>
-      </w:pPr>
-      <w:r>
-        <w:t>Scalability</w:t>
-      </w:r>
-    </w:p>
-    <w:p>
-      <w:pPr>
-        <w:pStyle w:val="Heading4"/>
-      </w:pPr>
-      <w:r>
-        <w:t>Security</w:t>
-      </w:r>
-    </w:p>
-    <w:p>
-      <w:pPr>
-        <w:pStyle w:val="Heading4"/>
-      </w:pPr>
-      <w:r>
-        <w:t>Upgradeability</w:t>
-      </w:r>
-    </w:p>
-    <w:p>
-      <w:pPr>
-        <w:pStyle w:val="Heading4"/>
-      </w:pPr>
-      <w:r>
-        <w:t>Crossplatform</w:t>
-      </w:r>
-    </w:p>
-    <w:p>
-      <w:pPr>
-        <w:pStyle w:val="Heading1"/>
-        <w:rPr>
-          <w:noProof/>
-        </w:rPr>
-      </w:pPr>
-      <w:bookmarkStart w:id="37" w:name="_Toc498701612"/>
-      <w:r>
-        <w:rPr>
-          <w:noProof/>
-        </w:rPr>
-        <w:t>Conclusion</w:t>
-      </w:r>
-      <w:bookmarkEnd w:id="37"/>
-    </w:p>
-    <w:p>
-      <w:pPr>
-        <w:pStyle w:val="Heading1"/>
-        <w:rPr>
-          <w:noProof/>
-        </w:rPr>
-      </w:pPr>
-      <w:bookmarkStart w:id="38" w:name="_Toc498701613"/>
-      <w:r>
-        <w:rPr>
-          <w:noProof/>
-        </w:rPr>
-        <w:t>Sources</w:t>
-      </w:r>
-      <w:bookmarkEnd w:id="38"/>
-    </w:p>
-    <w:p>
-      <w:pPr>
-        <w:rPr>
-          <w:noProof/>
-        </w:rPr>
-      </w:pPr>
-      <w:hyperlink r:id="rId11" w:history="1">
+      <w:hyperlink r:id="rId13" w:history="1">
         <w:r>
-          <w:rPr>
-            <w:rStyle w:val="Hyperlink"/>
-            <w:noProof/>
-            <w:sz w:val="32"/>
-            <w:szCs w:val="28"/>
-          </w:rPr>
           <w:t>http://whatis.techtarget.com/definition/monolithic-architecture</w:t>
         </w:r>
       </w:hyperlink>
     </w:p>
     <w:p>
-      <w:pPr>
-        <w:rPr>
-          <w:noProof/>
-        </w:rPr>
-      </w:pPr>
-      <w:hyperlink r:id="rId12" w:history="1">
+      <w:hyperlink r:id="rId14" w:history="1">
         <w:r>
-          <w:rPr>
-            <w:rStyle w:val="Hyperlink"/>
-            <w:noProof/>
-            <w:sz w:val="32"/>
-            <w:szCs w:val="28"/>
-          </w:rPr>
           <w:t>https://en.wikipedia.org/wiki/Monolithic_application</w:t>
         </w:r>
       </w:hyperlink>
     </w:p>
     <w:p>
-      <w:pPr>
-        <w:rPr>
-          <w:noProof/>
-        </w:rPr>
-      </w:pPr>
-      <w:hyperlink r:id="rId13" w:history="1">
+      <w:hyperlink r:id="rId15" w:history="1">
         <w:r>
-          <w:rPr>
-            <w:rStyle w:val="Hyperlink"/>
-            <w:noProof/>
-            <w:sz w:val="32"/>
-            <w:szCs w:val="28"/>
-          </w:rPr>
           <w:t>http://flask.pocoo.org</w:t>
         </w:r>
       </w:hyperlink>
     </w:p>
     <w:p>
-      <w:pPr>
-        <w:rPr>
-          <w:noProof/>
-        </w:rPr>
-      </w:pPr>
-      <w:hyperlink r:id="rId14" w:history="1">
+      <w:hyperlink r:id="rId16" w:history="1">
         <w:r>
-          <w:rPr>
-            <w:rStyle w:val="Hyperlink"/>
-            <w:noProof/>
-            <w:sz w:val="32"/>
-            <w:szCs w:val="28"/>
-          </w:rPr>
           <w:t>https://www.djangoproject.com</w:t>
         </w:r>
       </w:hyperlink>
     </w:p>
     <w:p>
-      <w:pPr>
-        <w:rPr>
-          <w:noProof/>
-        </w:rPr>
-      </w:pPr>
-    </w:p>
-    <w:p>
-      <w:pPr>
-        <w:rPr>
-          <w:noProof/>
-        </w:rPr>
-      </w:pPr>
-    </w:p>
-    <w:p>
-      <w:pPr>
-        <w:rPr>
-          <w:noProof/>
-        </w:rPr>
-      </w:pPr>
-    </w:p>
+      <w:hyperlink r:id="rId17" w:history="1">
+        <w:r>
+          <w:t>https://github.com/benedict-armstrong/VWA</w:t>
+        </w:r>
+      </w:hyperlink>
+    </w:p>
+    <w:p/>
     <w:sectPr>
       <w:pgSz w:w="11906" w:h="16838"/>
       <w:pgMar w:top="1418" w:right="1418" w:bottom="1134" w:left="1418" w:header="709" w:footer="709" w:gutter="567"/>
+      <w:pgNumType w:start="4"/>
       <w:cols w:space="708"/>
       <w:titlePg/>
       <w:docGrid w:linePitch="360"/>
@@ -5020,52 +5185,25 @@
   <w:p>
     <w:pPr>
       <w:pStyle w:val="Footer"/>
-      <w:rPr>
-        <w:rStyle w:val="PageNumber"/>
-      </w:rPr>
-    </w:pPr>
-    <w:r>
-      <w:rPr>
-        <w:rStyle w:val="PageNumber"/>
-      </w:rPr>
-      <w:fldChar w:fldCharType="begin"/>
-    </w:r>
-    <w:r>
-      <w:rPr>
-        <w:rStyle w:val="PageNumber"/>
-      </w:rPr>
-      <w:instrText xml:space="preserve">PAGE  </w:instrText>
-    </w:r>
-    <w:r>
-      <w:rPr>
-        <w:rStyle w:val="PageNumber"/>
-      </w:rPr>
-      <w:fldChar w:fldCharType="separate"/>
-    </w:r>
-    <w:r>
-      <w:rPr>
-        <w:rStyle w:val="PageNumber"/>
-        <w:noProof/>
-      </w:rPr>
-      <w:t>2</w:t>
-    </w:r>
-    <w:r>
-      <w:rPr>
-        <w:rStyle w:val="PageNumber"/>
-      </w:rPr>
-      <w:fldChar w:fldCharType="end"/>
-    </w:r>
-  </w:p>
-  <w:p>
-    <w:pPr>
-      <w:pStyle w:val="Footer"/>
     </w:pPr>
     <w:r>
       <w:t>Benedict Armstrong – Monolithic vs. Microservices: a comparison</w:t>
     </w:r>
     <w:r>
       <w:tab/>
+      <w:t>´</w:t>
     </w:r>
+  </w:p>
+</w:ftr>
+</file>
+
+<file path=word/footer3.xml><?xml version="1.0" encoding="utf-8"?>
+<w:ftr xmlns:wpc="http://schemas.microsoft.com/office/word/2010/wordprocessingCanvas" xmlns:mo="http://schemas.microsoft.com/office/mac/office/2008/main" xmlns:mc="http://schemas.openxmlformats.org/markup-compatibility/2006" xmlns:mv="urn:schemas-microsoft-com:mac:vml" xmlns:o="urn:schemas-microsoft-com:office:office" xmlns:r="http://schemas.openxmlformats.org/officeDocument/2006/relationships" xmlns:m="http://schemas.openxmlformats.org/officeDocument/2006/math" xmlns:v="urn:schemas-microsoft-com:vml" xmlns:wp14="http://schemas.microsoft.com/office/word/2010/wordprocessingDrawing" xmlns:wp="http://schemas.openxmlformats.org/drawingml/2006/wordprocessingDrawing" xmlns:w10="urn:schemas-microsoft-com:office:word" xmlns:w="http://schemas.openxmlformats.org/wordprocessingml/2006/main" xmlns:w14="http://schemas.microsoft.com/office/word/2010/wordml" xmlns:w15="http://schemas.microsoft.com/office/word/2012/wordml" xmlns:wpg="http://schemas.microsoft.com/office/word/2010/wordprocessingGroup" xmlns:wpi="http://schemas.microsoft.com/office/word/2010/wordprocessingInk" xmlns:wne="http://schemas.microsoft.com/office/word/2006/wordml" xmlns:wps="http://schemas.microsoft.com/office/word/2010/wordprocessingShape" mc:Ignorable="w14 w15 wp14">
+  <w:p>
+    <w:pPr>
+      <w:pStyle w:val="Footer"/>
+      <w:ind w:right="360"/>
+    </w:pPr>
   </w:p>
 </w:ftr>
 </file>
@@ -5096,7 +5234,7 @@
   <w:abstractNum w:abstractNumId="0">
     <w:nsid w:val="FFFFFF1D"/>
     <w:multiLevelType w:val="multilevel"/>
-    <w:tmpl w:val="E77AE9A4"/>
+    <w:tmpl w:val="1032B02A"/>
     <w:lvl w:ilvl="0">
       <w:start w:val="1"/>
       <w:numFmt w:val="bullet"/>
@@ -5920,7 +6058,7 @@
     <w:uiPriority w:val="9"/>
     <w:unhideWhenUsed/>
     <w:qFormat/>
-    <w:rsid w:val="0076010B"/>
+    <w:rsid w:val="00880A0A"/>
     <w:pPr>
       <w:keepNext/>
       <w:keepLines/>
@@ -5933,6 +6071,7 @@
     </w:pPr>
     <w:rPr>
       <w:rFonts w:asciiTheme="majorHAnsi" w:eastAsiaTheme="majorEastAsia" w:hAnsiTheme="majorHAnsi" w:cstheme="majorBidi"/>
+      <w:b/>
       <w:bCs/>
     </w:rPr>
   </w:style>
@@ -6243,12 +6382,13 @@
     <w:basedOn w:val="DefaultParagraphFont"/>
     <w:link w:val="Heading3"/>
     <w:uiPriority w:val="9"/>
-    <w:rsid w:val="0076010B"/>
+    <w:rsid w:val="00880A0A"/>
     <w:rPr>
       <w:rFonts w:asciiTheme="majorHAnsi" w:eastAsiaTheme="majorEastAsia" w:hAnsiTheme="majorHAnsi" w:cstheme="majorBidi"/>
+      <w:b/>
       <w:bCs/>
       <w:sz w:val="24"/>
-      <w:lang w:val="en-US"/>
+      <w:lang w:val="en-GB"/>
     </w:rPr>
   </w:style>
   <w:style w:type="character" w:customStyle="1" w:styleId="Heading4Char">
@@ -6737,6 +6877,15 @@
       <w:lang w:val="de-AT"/>
     </w:rPr>
   </w:style>
+  <w:style w:type="paragraph" w:customStyle="1" w:styleId="Comment">
+    <w:name w:val="Comment"/>
+    <w:basedOn w:val="Normal"/>
+    <w:qFormat/>
+    <w:rsid w:val="00452373"/>
+    <w:rPr>
+      <w:color w:val="FF0000"/>
+    </w:rPr>
+  </w:style>
 </w:styles>
 </file>
 
@@ -7048,7 +7197,7 @@
 </file>
 
 <file path=customXml/itemProps1.xml><?xml version="1.0" encoding="utf-8"?>
-<ds:datastoreItem xmlns:ds="http://schemas.openxmlformats.org/officeDocument/2006/customXml" ds:itemID="{6D62BF3B-7788-3746-BFAC-015DA474082F}">
+<ds:datastoreItem xmlns:ds="http://schemas.openxmlformats.org/officeDocument/2006/customXml" ds:itemID="{1002144C-C191-7A43-B6C2-52CEDF8A6D9D}">
   <ds:schemaRefs>
     <ds:schemaRef ds:uri="http://schemas.openxmlformats.org/officeDocument/2006/bibliography"/>
   </ds:schemaRefs>

</xml_diff>